<commit_message>
Plan de Migración 1.1
</commit_message>
<xml_diff>
--- a/Plan De Migración.docx
+++ b/Plan De Migración.docx
@@ -1358,14 +1358,35 @@
     <w:p>
       <w:pPr>
         <w:pStyle w:val="Normal"/>
-      </w:pPr>
-      <w:r>
-        <w:rPr>
-          <w:rFonts w:ascii="Arial" w:hAnsi="Arial" w:eastAsia="Arial" w:cs="Arial"/>
-          <w:sz w:val="24"/>
-          <w:szCs w:val="24"/>
-        </w:rPr>
-        <w:t>El objetivo principal del plan de migración es asegurar una transferencia sin problemas y segura del sistema de inventario de zapatillas y sus datos desde una plataforma SQL Server a una nueva infraestructura que utiliza herramientas más modernas y eficientes.</w:t>
+        <w:rPr>
+          <w:rFonts w:ascii="Arial" w:hAnsi="Arial" w:eastAsia="Arial" w:cs="Arial"/>
+          <w:sz w:val="24"/>
+          <w:szCs w:val="24"/>
+        </w:rPr>
+      </w:pPr>
+      <w:r>
+        <w:rPr>
+          <w:rFonts w:ascii="Arial" w:hAnsi="Arial" w:eastAsia="Arial" w:cs="Arial"/>
+          <w:sz w:val="24"/>
+          <w:szCs w:val="24"/>
+        </w:rPr>
+        <w:t xml:space="preserve">El objetivo principal del plan de migración es asegurar una transferencia sin problemas y segura del sistema de inventario de zapatillas y sus datos desde una plataforma </w:t>
+      </w:r>
+      <w:r>
+        <w:rPr>
+          <w:rFonts w:ascii="Arial" w:hAnsi="Arial" w:eastAsia="Arial" w:cs="Arial"/>
+          <w:sz w:val="24"/>
+          <w:szCs w:val="24"/>
+        </w:rPr>
+        <w:t xml:space="preserve">PostgreSQL </w:t>
+      </w:r>
+      <w:r>
+        <w:rPr>
+          <w:rFonts w:ascii="Arial" w:hAnsi="Arial" w:eastAsia="Arial" w:cs="Arial"/>
+          <w:sz w:val="24"/>
+          <w:szCs w:val="24"/>
+        </w:rPr>
+        <w:t>a una nueva infraestructura que utiliza herramientas más modernas y eficientes.</w:t>
       </w:r>
     </w:p>
     <w:p>
@@ -3203,7 +3224,7 @@
       </w:pPr>
       <w:r>
         <w:drawing>
-          <wp:inline wp14:editId="009765B9" wp14:anchorId="3E879B7D">
+          <wp:inline wp14:editId="2E687A74" wp14:anchorId="3E879B7D">
             <wp:extent cx="3028950" cy="1924050"/>
             <wp:effectExtent l="0" t="0" r="0" b="0"/>
             <wp:docPr id="1508878066" name="" title=""/>
@@ -3218,7 +3239,7 @@
                     <pic:cNvPicPr/>
                   </pic:nvPicPr>
                   <pic:blipFill>
-                    <a:blip r:embed="R7971f95bcda54e89">
+                    <a:blip r:embed="R3fb990b030bf4eb1">
                       <a:extLst>
                         <a:ext xmlns:a="http://schemas.openxmlformats.org/drawingml/2006/main" uri="{28A0092B-C50C-407E-A947-70E740481C1C}">
                           <a14:useLocalDpi val="0"/>
@@ -3362,7 +3383,7 @@
       </w:pPr>
       <w:r>
         <w:drawing>
-          <wp:inline wp14:editId="5E9B5A39" wp14:anchorId="5E24D2AA">
+          <wp:inline wp14:editId="21FBA363" wp14:anchorId="5E24D2AA">
             <wp:extent cx="3276600" cy="3705225"/>
             <wp:effectExtent l="0" t="0" r="0" b="0"/>
             <wp:docPr id="1383882177" name="" title=""/>
@@ -3377,7 +3398,7 @@
                     <pic:cNvPicPr/>
                   </pic:nvPicPr>
                   <pic:blipFill>
-                    <a:blip r:embed="R06c315f8cf77463b">
+                    <a:blip r:embed="R828f9985e28c493f">
                       <a:extLst>
                         <a:ext xmlns:a="http://schemas.openxmlformats.org/drawingml/2006/main" uri="{28A0092B-C50C-407E-A947-70E740481C1C}">
                           <a14:useLocalDpi val="0"/>
@@ -3445,7 +3466,7 @@
       </w:pPr>
       <w:r>
         <w:drawing>
-          <wp:inline wp14:editId="49AACBCF" wp14:anchorId="4673C58E">
+          <wp:inline wp14:editId="7C4E54F1" wp14:anchorId="4673C58E">
             <wp:extent cx="3695700" cy="2857500"/>
             <wp:effectExtent l="0" t="0" r="0" b="0"/>
             <wp:docPr id="1269742290" name="" title=""/>
@@ -3460,7 +3481,7 @@
                     <pic:cNvPicPr/>
                   </pic:nvPicPr>
                   <pic:blipFill>
-                    <a:blip r:embed="Rac03ec8828df452e">
+                    <a:blip r:embed="R3a820f6bb6514e7f">
                       <a:extLst>
                         <a:ext xmlns:a="http://schemas.openxmlformats.org/drawingml/2006/main" uri="{28A0092B-C50C-407E-A947-70E740481C1C}">
                           <a14:useLocalDpi val="0"/>
@@ -3582,7 +3603,7 @@
       </w:pPr>
       <w:r>
         <w:drawing>
-          <wp:inline wp14:editId="4C7EB579" wp14:anchorId="76C9E4CD">
+          <wp:inline wp14:editId="305A66D1" wp14:anchorId="76C9E4CD">
             <wp:extent cx="2200275" cy="2609850"/>
             <wp:effectExtent l="0" t="0" r="0" b="0"/>
             <wp:docPr id="1146281424" name="" title=""/>
@@ -3597,7 +3618,7 @@
                     <pic:cNvPicPr/>
                   </pic:nvPicPr>
                   <pic:blipFill>
-                    <a:blip r:embed="Red693d26e8cd4928">
+                    <a:blip r:embed="R8beabcdebb1442e9">
                       <a:extLst>
                         <a:ext xmlns:a="http://schemas.openxmlformats.org/drawingml/2006/main" uri="{28A0092B-C50C-407E-A947-70E740481C1C}">
                           <a14:useLocalDpi val="0"/>
@@ -3739,7 +3760,7 @@
       </w:pPr>
       <w:r>
         <w:drawing>
-          <wp:inline wp14:editId="011393C3" wp14:anchorId="5C883FEF">
+          <wp:inline wp14:editId="1BAF9AEA" wp14:anchorId="5C883FEF">
             <wp:extent cx="1943100" cy="3800475"/>
             <wp:effectExtent l="0" t="0" r="0" b="0"/>
             <wp:docPr id="197419563" name="" title=""/>
@@ -3754,7 +3775,7 @@
                     <pic:cNvPicPr/>
                   </pic:nvPicPr>
                   <pic:blipFill>
-                    <a:blip r:embed="R3542fc85bc994b6b">
+                    <a:blip r:embed="R63aa77b454c3492b">
                       <a:extLst>
                         <a:ext xmlns:a="http://schemas.openxmlformats.org/drawingml/2006/main" uri="{28A0092B-C50C-407E-A947-70E740481C1C}">
                           <a14:useLocalDpi val="0"/>
@@ -3838,7 +3859,7 @@
       </w:pPr>
       <w:r>
         <w:drawing>
-          <wp:inline wp14:editId="15F0BD2A" wp14:anchorId="189C4EA6">
+          <wp:inline wp14:editId="13D38C9E" wp14:anchorId="189C4EA6">
             <wp:extent cx="3467100" cy="2743200"/>
             <wp:effectExtent l="0" t="0" r="0" b="0"/>
             <wp:docPr id="795551255" name="" title=""/>
@@ -3853,7 +3874,7 @@
                     <pic:cNvPicPr/>
                   </pic:nvPicPr>
                   <pic:blipFill>
-                    <a:blip r:embed="Rfc1a42a8085b4097">
+                    <a:blip r:embed="Rd9bd9ddf71ac4408">
                       <a:extLst>
                         <a:ext xmlns:a="http://schemas.openxmlformats.org/drawingml/2006/main" uri="{28A0092B-C50C-407E-A947-70E740481C1C}">
                           <a14:useLocalDpi val="0"/>
@@ -3975,7 +3996,7 @@
       </w:pPr>
       <w:r>
         <w:drawing>
-          <wp:inline wp14:editId="3577A59B" wp14:anchorId="032399A2">
+          <wp:inline wp14:editId="40FB1823" wp14:anchorId="032399A2">
             <wp:extent cx="4371975" cy="3362325"/>
             <wp:effectExtent l="0" t="0" r="0" b="0"/>
             <wp:docPr id="84768122" name="" title=""/>
@@ -3990,7 +4011,7 @@
                     <pic:cNvPicPr/>
                   </pic:nvPicPr>
                   <pic:blipFill>
-                    <a:blip r:embed="R46f58d0c3896415a">
+                    <a:blip r:embed="Rd625ac8053d54f38">
                       <a:extLst>
                         <a:ext xmlns:a="http://schemas.openxmlformats.org/drawingml/2006/main" uri="{28A0092B-C50C-407E-A947-70E740481C1C}">
                           <a14:useLocalDpi val="0"/>
@@ -4134,7 +4155,7 @@
       </w:pPr>
       <w:r>
         <w:drawing>
-          <wp:inline wp14:editId="4523FACF" wp14:anchorId="1DCC0850">
+          <wp:inline wp14:editId="030B16AA" wp14:anchorId="1DCC0850">
             <wp:extent cx="3800475" cy="2962275"/>
             <wp:effectExtent l="0" t="0" r="0" b="0"/>
             <wp:docPr id="277233791" name="" title=""/>
@@ -4149,7 +4170,7 @@
                     <pic:cNvPicPr/>
                   </pic:nvPicPr>
                   <pic:blipFill>
-                    <a:blip r:embed="R0a6325632d9443a7">
+                    <a:blip r:embed="Ra97b4242e61c4373">
                       <a:extLst>
                         <a:ext xmlns:a="http://schemas.openxmlformats.org/drawingml/2006/main" uri="{28A0092B-C50C-407E-A947-70E740481C1C}">
                           <a14:useLocalDpi val="0"/>
@@ -4294,7 +4315,7 @@
       </w:pPr>
       <w:r>
         <w:drawing>
-          <wp:inline wp14:editId="244FF7F4" wp14:anchorId="4EBC3E6F">
+          <wp:inline wp14:editId="1656ADD8" wp14:anchorId="4EBC3E6F">
             <wp:extent cx="4000500" cy="3152775"/>
             <wp:effectExtent l="0" t="0" r="0" b="0"/>
             <wp:docPr id="721107905" name="" title=""/>
@@ -4309,7 +4330,7 @@
                     <pic:cNvPicPr/>
                   </pic:nvPicPr>
                   <pic:blipFill>
-                    <a:blip r:embed="R6a973c5e2573478c">
+                    <a:blip r:embed="R7c03c036b79243ef">
                       <a:extLst>
                         <a:ext xmlns:a="http://schemas.openxmlformats.org/drawingml/2006/main" uri="{28A0092B-C50C-407E-A947-70E740481C1C}">
                           <a14:useLocalDpi val="0"/>
@@ -4357,7 +4378,7 @@
       </w:pPr>
       <w:r>
         <w:drawing>
-          <wp:inline wp14:editId="7F274E40" wp14:anchorId="67E0683E">
+          <wp:inline wp14:editId="5184B002" wp14:anchorId="67E0683E">
             <wp:extent cx="3962400" cy="3124200"/>
             <wp:effectExtent l="0" t="0" r="0" b="0"/>
             <wp:docPr id="608811421" name="" title=""/>
@@ -4372,7 +4393,7 @@
                     <pic:cNvPicPr/>
                   </pic:nvPicPr>
                   <pic:blipFill>
-                    <a:blip r:embed="R76d663245f214b21">
+                    <a:blip r:embed="R675bba7545cf49c6">
                       <a:extLst>
                         <a:ext xmlns:a="http://schemas.openxmlformats.org/drawingml/2006/main" uri="{28A0092B-C50C-407E-A947-70E740481C1C}">
                           <a14:useLocalDpi val="0"/>
@@ -4557,7 +4578,7 @@
       </w:pPr>
       <w:r>
         <w:drawing>
-          <wp:inline wp14:editId="25AD9FA9" wp14:anchorId="60DC24AA">
+          <wp:inline wp14:editId="582DB61E" wp14:anchorId="60DC24AA">
             <wp:extent cx="3971925" cy="1381125"/>
             <wp:effectExtent l="0" t="0" r="0" b="0"/>
             <wp:docPr id="1667019263" name="" title=""/>
@@ -4572,7 +4593,7 @@
                     <pic:cNvPicPr/>
                   </pic:nvPicPr>
                   <pic:blipFill>
-                    <a:blip r:embed="R486d56166690473d">
+                    <a:blip r:embed="R4cceeff71f2f4bf4">
                       <a:extLst>
                         <a:ext xmlns:a="http://schemas.openxmlformats.org/drawingml/2006/main" uri="{28A0092B-C50C-407E-A947-70E740481C1C}">
                           <a14:useLocalDpi val="0"/>
@@ -4780,7 +4801,7 @@
       </w:pPr>
       <w:r>
         <w:drawing>
-          <wp:inline wp14:editId="77136D6A" wp14:anchorId="1AF6DE79">
+          <wp:inline wp14:editId="3D4360C0" wp14:anchorId="1AF6DE79">
             <wp:extent cx="4791076" cy="3790950"/>
             <wp:effectExtent l="0" t="0" r="0" b="0"/>
             <wp:docPr id="1140603840" name="" title=""/>
@@ -4795,7 +4816,7 @@
                     <pic:cNvPicPr/>
                   </pic:nvPicPr>
                   <pic:blipFill>
-                    <a:blip r:embed="R794c798b64944fec">
+                    <a:blip r:embed="Ra296c492741a4c96">
                       <a:extLst>
                         <a:ext xmlns:a="http://schemas.openxmlformats.org/drawingml/2006/main" uri="{28A0092B-C50C-407E-A947-70E740481C1C}">
                           <a14:useLocalDpi val="0"/>
@@ -4920,7 +4941,7 @@
       </w:pPr>
       <w:r>
         <w:drawing>
-          <wp:inline wp14:editId="4950AD74" wp14:anchorId="419C1C7C">
+          <wp:inline wp14:editId="003B0879" wp14:anchorId="419C1C7C">
             <wp:extent cx="3514725" cy="2438400"/>
             <wp:effectExtent l="0" t="0" r="0" b="0"/>
             <wp:docPr id="1481992288" name="" title=""/>
@@ -4935,7 +4956,7 @@
                     <pic:cNvPicPr/>
                   </pic:nvPicPr>
                   <pic:blipFill>
-                    <a:blip r:embed="Ra02bd591b9414628">
+                    <a:blip r:embed="Re3858cced6724fe5">
                       <a:extLst>
                         <a:ext xmlns:a="http://schemas.openxmlformats.org/drawingml/2006/main" uri="{28A0092B-C50C-407E-A947-70E740481C1C}">
                           <a14:useLocalDpi val="0"/>
@@ -5024,7 +5045,11 @@
     </w:p>
     <w:p>
       <w:pPr>
-        <w:spacing w:after="160" w:line="259" w:lineRule="auto"/>
+        <w:pStyle w:val="Normal"/>
+        <w:suppressLineNumbers w:val="0"/>
+        <w:bidi w:val="0"/>
+        <w:spacing w:before="0" w:beforeAutospacing="off" w:after="160" w:afterAutospacing="off" w:line="259" w:lineRule="auto"/>
+        <w:ind w:left="0" w:right="0"/>
         <w:jc w:val="center"/>
         <w:rPr>
           <w:rFonts w:ascii="Aptos" w:hAnsi="Aptos" w:eastAsia="Aptos" w:cs="Aptos"/>
@@ -5043,7 +5068,7 @@
       </w:pPr>
       <w:r>
         <w:drawing>
-          <wp:inline wp14:editId="6665FC2F" wp14:anchorId="5CD5B2D5">
+          <wp:inline wp14:editId="755F47AC" wp14:anchorId="5CD5B2D5">
             <wp:extent cx="2457450" cy="3543300"/>
             <wp:effectExtent l="0" t="0" r="0" b="0"/>
             <wp:docPr id="901323212" name="" title=""/>
@@ -5058,7 +5083,7 @@
                     <pic:cNvPicPr/>
                   </pic:nvPicPr>
                   <pic:blipFill>
-                    <a:blip r:embed="Rbc7c2f369a444775">
+                    <a:blip r:embed="Rd97e6b0787cc4a3c">
                       <a:extLst>
                         <a:ext xmlns:a="http://schemas.openxmlformats.org/drawingml/2006/main" uri="{28A0092B-C50C-407E-A947-70E740481C1C}">
                           <a14:useLocalDpi val="0"/>
@@ -5084,6 +5109,10 @@
           </wp:inline>
         </w:drawing>
       </w:r>
+      <w:r>
+        <w:rPr/>
+        <w:t>z</w:t>
+      </w:r>
     </w:p>
     <w:p>
       <w:pPr>
@@ -5163,7 +5192,7 @@
       </w:pPr>
       <w:r>
         <w:drawing>
-          <wp:inline wp14:editId="54A31AA3" wp14:anchorId="425A5D52">
+          <wp:inline wp14:editId="061AE28D" wp14:anchorId="425A5D52">
             <wp:extent cx="2200275" cy="3609975"/>
             <wp:effectExtent l="0" t="0" r="0" b="0"/>
             <wp:docPr id="515810411" name="" title=""/>
@@ -5178,7 +5207,7 @@
                     <pic:cNvPicPr/>
                   </pic:nvPicPr>
                   <pic:blipFill>
-                    <a:blip r:embed="Rf718afd3d3e54094">
+                    <a:blip r:embed="R6dac1ff9a50f4bea">
                       <a:extLst>
                         <a:ext xmlns:a="http://schemas.openxmlformats.org/drawingml/2006/main" uri="{28A0092B-C50C-407E-A947-70E740481C1C}">
                           <a14:useLocalDpi val="0"/>
@@ -5323,7 +5352,7 @@
       </w:pPr>
       <w:r>
         <w:drawing>
-          <wp:inline wp14:editId="3E7D5EA3" wp14:anchorId="2329F6A0">
+          <wp:inline wp14:editId="4797FB90" wp14:anchorId="2329F6A0">
             <wp:extent cx="3133725" cy="1809750"/>
             <wp:effectExtent l="0" t="0" r="0" b="0"/>
             <wp:docPr id="1893676092" name="" title=""/>
@@ -5338,7 +5367,7 @@
                     <pic:cNvPicPr/>
                   </pic:nvPicPr>
                   <pic:blipFill>
-                    <a:blip r:embed="R22bde3de2e2649df">
+                    <a:blip r:embed="R284543f2e4984d77">
                       <a:extLst>
                         <a:ext xmlns:a="http://schemas.openxmlformats.org/drawingml/2006/main" uri="{28A0092B-C50C-407E-A947-70E740481C1C}">
                           <a14:useLocalDpi val="0"/>
@@ -5483,7 +5512,7 @@
       </w:pPr>
       <w:r>
         <w:drawing>
-          <wp:inline wp14:editId="6D5423EB" wp14:anchorId="39409888">
+          <wp:inline wp14:editId="3BC518D1" wp14:anchorId="39409888">
             <wp:extent cx="5276852" cy="1524000"/>
             <wp:effectExtent l="0" t="0" r="0" b="0"/>
             <wp:docPr id="11935462" name="" title=""/>
@@ -5498,7 +5527,7 @@
                     <pic:cNvPicPr/>
                   </pic:nvPicPr>
                   <pic:blipFill>
-                    <a:blip r:embed="Re9e81473a6cd4401">
+                    <a:blip r:embed="Rf1ceda1d32974a1f">
                       <a:extLst>
                         <a:ext xmlns:a="http://schemas.openxmlformats.org/drawingml/2006/main" uri="{28A0092B-C50C-407E-A947-70E740481C1C}">
                           <a14:useLocalDpi val="0"/>
@@ -5763,7 +5792,7 @@
       </w:pPr>
       <w:r>
         <w:drawing>
-          <wp:inline wp14:editId="2C44185C" wp14:anchorId="001BE578">
+          <wp:inline wp14:editId="53E9FFB6" wp14:anchorId="001BE578">
             <wp:extent cx="2638425" cy="1362075"/>
             <wp:effectExtent l="0" t="0" r="0" b="0"/>
             <wp:docPr id="79135738" name="" title=""/>
@@ -5778,7 +5807,7 @@
                     <pic:cNvPicPr/>
                   </pic:nvPicPr>
                   <pic:blipFill>
-                    <a:blip r:embed="R6d4688ec4e974638">
+                    <a:blip r:embed="R2db4d50abd614e3a">
                       <a:extLst>
                         <a:ext xmlns:a="http://schemas.openxmlformats.org/drawingml/2006/main" uri="{28A0092B-C50C-407E-A947-70E740481C1C}">
                           <a14:useLocalDpi val="0"/>
@@ -5846,7 +5875,7 @@
       </w:pPr>
       <w:r>
         <w:drawing>
-          <wp:inline wp14:editId="1E485E5D" wp14:anchorId="55E458F8">
+          <wp:inline wp14:editId="25D2CB75" wp14:anchorId="55E458F8">
             <wp:extent cx="5610224" cy="1362075"/>
             <wp:effectExtent l="0" t="0" r="0" b="0"/>
             <wp:docPr id="163290843" name="" title=""/>
@@ -5861,7 +5890,7 @@
                     <pic:cNvPicPr/>
                   </pic:nvPicPr>
                   <pic:blipFill>
-                    <a:blip r:embed="R11af78aa66384a13">
+                    <a:blip r:embed="Rfc7b1fae350643a3">
                       <a:extLst>
                         <a:ext xmlns:a="http://schemas.openxmlformats.org/drawingml/2006/main" uri="{28A0092B-C50C-407E-A947-70E740481C1C}">
                           <a14:useLocalDpi val="0"/>
@@ -6493,7 +6522,7 @@
         </w:rPr>
         <w:t xml:space="preserve">   </w:t>
       </w:r>
-      <w:hyperlink r:id="R9ebfc14f659944ea">
+      <w:hyperlink r:id="R2622aa1ac8fc4213">
         <w:r>
           <w:rPr>
             <w:rStyle w:val="Hipervnculo"/>
@@ -6555,7 +6584,7 @@
       <w:pPr>
         <w:pStyle w:val="Normal"/>
       </w:pPr>
-      <w:hyperlink r:id="Rf6c8152a01864613">
+      <w:hyperlink r:id="Re6be18e4b580478b">
         <w:r>
           <w:rPr>
             <w:rStyle w:val="Hipervnculo"/>
@@ -6708,7 +6737,7 @@
       <w:pPr>
         <w:pStyle w:val="Normal"/>
       </w:pPr>
-      <w:hyperlink r:id="R37dbdbf0790f495e">
+      <w:hyperlink r:id="R471827c2cac14a84">
         <w:r>
           <w:rPr>
             <w:rStyle w:val="Hipervnculo"/>

</xml_diff>

<commit_message>
Plan de Migración 1.2
</commit_message>
<xml_diff>
--- a/Plan De Migración.docx
+++ b/Plan De Migración.docx
@@ -1457,6 +1457,16 @@
     <w:p>
       <w:pPr>
         <w:pStyle w:val="Normal"/>
+        <w:rPr>
+          <w:rFonts w:ascii="Arial" w:hAnsi="Arial" w:eastAsia="Arial" w:cs="Arial"/>
+          <w:sz w:val="24"/>
+          <w:szCs w:val="24"/>
+        </w:rPr>
+      </w:pPr>
+    </w:p>
+    <w:p>
+      <w:pPr>
+        <w:pStyle w:val="Normal"/>
       </w:pPr>
       <w:r>
         <w:rPr>
@@ -1600,6 +1610,26 @@
     <w:p>
       <w:pPr>
         <w:pStyle w:val="Normal"/>
+        <w:rPr>
+          <w:rFonts w:ascii="Arial" w:hAnsi="Arial" w:eastAsia="Arial" w:cs="Arial"/>
+          <w:sz w:val="24"/>
+          <w:szCs w:val="24"/>
+        </w:rPr>
+      </w:pPr>
+    </w:p>
+    <w:p>
+      <w:pPr>
+        <w:pStyle w:val="Normal"/>
+        <w:rPr>
+          <w:rFonts w:ascii="Arial" w:hAnsi="Arial" w:eastAsia="Arial" w:cs="Arial"/>
+          <w:sz w:val="24"/>
+          <w:szCs w:val="24"/>
+        </w:rPr>
+      </w:pPr>
+    </w:p>
+    <w:p>
+      <w:pPr>
+        <w:pStyle w:val="Normal"/>
       </w:pPr>
       <w:r>
         <w:rPr>
@@ -1866,6 +1896,26 @@
     <w:p>
       <w:pPr>
         <w:pStyle w:val="Normal"/>
+        <w:rPr>
+          <w:rFonts w:ascii="Arial" w:hAnsi="Arial" w:eastAsia="Arial" w:cs="Arial"/>
+          <w:sz w:val="24"/>
+          <w:szCs w:val="24"/>
+        </w:rPr>
+      </w:pPr>
+    </w:p>
+    <w:p>
+      <w:pPr>
+        <w:pStyle w:val="Normal"/>
+        <w:rPr>
+          <w:rFonts w:ascii="Arial" w:hAnsi="Arial" w:eastAsia="Arial" w:cs="Arial"/>
+          <w:sz w:val="24"/>
+          <w:szCs w:val="24"/>
+        </w:rPr>
+      </w:pPr>
+    </w:p>
+    <w:p>
+      <w:pPr>
+        <w:pStyle w:val="Normal"/>
       </w:pPr>
       <w:r>
         <w:rPr>
@@ -2349,6 +2399,16 @@
     <w:p>
       <w:pPr>
         <w:pStyle w:val="Normal"/>
+        <w:rPr>
+          <w:rFonts w:ascii="Arial" w:hAnsi="Arial" w:eastAsia="Arial" w:cs="Arial"/>
+          <w:sz w:val="24"/>
+          <w:szCs w:val="24"/>
+        </w:rPr>
+      </w:pPr>
+    </w:p>
+    <w:p>
+      <w:pPr>
+        <w:pStyle w:val="Normal"/>
       </w:pPr>
       <w:r>
         <w:rPr>
@@ -2745,14 +2805,57 @@
     <w:p>
       <w:pPr>
         <w:pStyle w:val="Normal"/>
-      </w:pPr>
-      <w:r>
-        <w:rPr>
-          <w:rFonts w:ascii="Arial" w:hAnsi="Arial" w:eastAsia="Arial" w:cs="Arial"/>
-          <w:sz w:val="24"/>
-          <w:szCs w:val="24"/>
-        </w:rPr>
-        <w:t>Herramientas de Transformación:</w:t>
+        <w:rPr>
+          <w:rFonts w:ascii="Arial" w:hAnsi="Arial" w:eastAsia="Arial" w:cs="Arial"/>
+          <w:sz w:val="24"/>
+          <w:szCs w:val="24"/>
+        </w:rPr>
+      </w:pPr>
+    </w:p>
+    <w:p>
+      <w:pPr>
+        <w:pStyle w:val="Normal"/>
+        <w:rPr>
+          <w:rFonts w:ascii="Arial" w:hAnsi="Arial" w:eastAsia="Arial" w:cs="Arial"/>
+          <w:sz w:val="24"/>
+          <w:szCs w:val="24"/>
+        </w:rPr>
+      </w:pPr>
+      <w:r>
+        <w:rPr>
+          <w:rFonts w:ascii="Arial" w:hAnsi="Arial" w:eastAsia="Arial" w:cs="Arial"/>
+          <w:sz w:val="24"/>
+          <w:szCs w:val="24"/>
+        </w:rPr>
+        <w:t>4.5.1.3. Validación de los Datos</w:t>
+      </w:r>
+    </w:p>
+    <w:p>
+      <w:pPr>
+        <w:pStyle w:val="Normal"/>
+        <w:rPr>
+          <w:rFonts w:ascii="Arial" w:hAnsi="Arial" w:eastAsia="Arial" w:cs="Arial"/>
+          <w:sz w:val="24"/>
+          <w:szCs w:val="24"/>
+        </w:rPr>
+      </w:pPr>
+    </w:p>
+    <w:p>
+      <w:pPr>
+        <w:pStyle w:val="Normal"/>
+        <w:rPr>
+          <w:rFonts w:ascii="Arial" w:hAnsi="Arial" w:eastAsia="Arial" w:cs="Arial"/>
+          <w:sz w:val="24"/>
+          <w:szCs w:val="24"/>
+        </w:rPr>
+      </w:pPr>
+      <w:r>
+        <w:rPr>
+          <w:rFonts w:ascii="Arial" w:hAnsi="Arial" w:eastAsia="Arial" w:cs="Arial"/>
+          <w:sz w:val="24"/>
+          <w:szCs w:val="24"/>
+        </w:rPr>
+        <w:t>Proceso de Validación:</w:t>
       </w:r>
     </w:p>
     <w:p>
@@ -2778,73 +2881,7 @@
           <w:sz w:val="24"/>
           <w:szCs w:val="24"/>
         </w:rPr>
-        <w:t>Utilizar scripts SQL personalizados o lenguajes de programación como Python para transfor</w:t>
-      </w:r>
-    </w:p>
-    <w:p>
-      <w:pPr>
-        <w:pStyle w:val="Normal"/>
-        <w:rPr>
-          <w:rFonts w:ascii="Arial" w:hAnsi="Arial" w:eastAsia="Arial" w:cs="Arial"/>
-          <w:sz w:val="24"/>
-          <w:szCs w:val="24"/>
-        </w:rPr>
-      </w:pPr>
-    </w:p>
-    <w:p>
-      <w:pPr>
-        <w:pStyle w:val="Normal"/>
-        <w:rPr>
-          <w:rFonts w:ascii="Arial" w:hAnsi="Arial" w:eastAsia="Arial" w:cs="Arial"/>
-          <w:sz w:val="24"/>
-          <w:szCs w:val="24"/>
-        </w:rPr>
-      </w:pPr>
-    </w:p>
-    <w:p>
-      <w:pPr>
-        <w:pStyle w:val="Normal"/>
-        <w:rPr>
-          <w:rFonts w:ascii="Arial" w:hAnsi="Arial" w:eastAsia="Arial" w:cs="Arial"/>
-          <w:sz w:val="24"/>
-          <w:szCs w:val="24"/>
-        </w:rPr>
-      </w:pPr>
-      <w:r>
-        <w:rPr>
-          <w:rFonts w:ascii="Arial" w:hAnsi="Arial" w:eastAsia="Arial" w:cs="Arial"/>
-          <w:sz w:val="24"/>
-          <w:szCs w:val="24"/>
-        </w:rPr>
-        <w:t>4.5.1.3. Validación de los Datos</w:t>
-      </w:r>
-    </w:p>
-    <w:p>
-      <w:pPr>
-        <w:pStyle w:val="Normal"/>
-        <w:rPr>
-          <w:rFonts w:ascii="Arial" w:hAnsi="Arial" w:eastAsia="Arial" w:cs="Arial"/>
-          <w:sz w:val="24"/>
-          <w:szCs w:val="24"/>
-        </w:rPr>
-      </w:pPr>
-    </w:p>
-    <w:p>
-      <w:pPr>
-        <w:pStyle w:val="Normal"/>
-        <w:rPr>
-          <w:rFonts w:ascii="Arial" w:hAnsi="Arial" w:eastAsia="Arial" w:cs="Arial"/>
-          <w:sz w:val="24"/>
-          <w:szCs w:val="24"/>
-        </w:rPr>
-      </w:pPr>
-      <w:r>
-        <w:rPr>
-          <w:rFonts w:ascii="Arial" w:hAnsi="Arial" w:eastAsia="Arial" w:cs="Arial"/>
-          <w:sz w:val="24"/>
-          <w:szCs w:val="24"/>
-        </w:rPr>
-        <w:t>Proceso de Validación:</w:t>
+        <w:t>Prevalidación:</w:t>
       </w:r>
     </w:p>
     <w:p>
@@ -2870,7 +2907,33 @@
           <w:sz w:val="24"/>
           <w:szCs w:val="24"/>
         </w:rPr>
-        <w:t>Prevalidación:</w:t>
+        <w:t>Comparación de Conteo de Registros: Verificar que el número de registros en las tablas de la base de datos de origen coincida con el de la base de datos destino.</w:t>
+      </w:r>
+    </w:p>
+    <w:p>
+      <w:pPr>
+        <w:pStyle w:val="Normal"/>
+      </w:pPr>
+      <w:r>
+        <w:rPr>
+          <w:rFonts w:ascii="Arial" w:hAnsi="Arial" w:eastAsia="Arial" w:cs="Arial"/>
+          <w:sz w:val="24"/>
+          <w:szCs w:val="24"/>
+        </w:rPr>
+        <w:t>Verificación de Estructura: Comparar las estructuras de las tablas (columnas, tipos de datos, índices) entre las bases de datos.</w:t>
+      </w:r>
+    </w:p>
+    <w:p>
+      <w:pPr>
+        <w:pStyle w:val="Normal"/>
+      </w:pPr>
+      <w:r>
+        <w:rPr>
+          <w:rFonts w:ascii="Arial" w:hAnsi="Arial" w:eastAsia="Arial" w:cs="Arial"/>
+          <w:sz w:val="24"/>
+          <w:szCs w:val="24"/>
+        </w:rPr>
+        <w:t>Validación de Integridad de Datos:</w:t>
       </w:r>
     </w:p>
     <w:p>
@@ -2896,33 +2959,46 @@
           <w:sz w:val="24"/>
           <w:szCs w:val="24"/>
         </w:rPr>
-        <w:t>Comparación de Conteo de Registros: Verificar que el número de registros en las tablas de la base de datos de origen coincida con el de la base de datos destino.</w:t>
-      </w:r>
-    </w:p>
-    <w:p>
-      <w:pPr>
-        <w:pStyle w:val="Normal"/>
-      </w:pPr>
-      <w:r>
-        <w:rPr>
-          <w:rFonts w:ascii="Arial" w:hAnsi="Arial" w:eastAsia="Arial" w:cs="Arial"/>
-          <w:sz w:val="24"/>
-          <w:szCs w:val="24"/>
-        </w:rPr>
-        <w:t>Verificación de Estructura: Comparar las estructuras de las tablas (columnas, tipos de datos, índices) entre las bases de datos.</w:t>
-      </w:r>
-    </w:p>
-    <w:p>
-      <w:pPr>
-        <w:pStyle w:val="Normal"/>
-      </w:pPr>
-      <w:r>
-        <w:rPr>
-          <w:rFonts w:ascii="Arial" w:hAnsi="Arial" w:eastAsia="Arial" w:cs="Arial"/>
-          <w:sz w:val="24"/>
-          <w:szCs w:val="24"/>
-        </w:rPr>
-        <w:t>Validación de Integridad de Datos:</w:t>
+        <w:t>Validación de Llaves Primarias y Extranjeras: Asegurar que las llaves primarias y extranjeras estén correctas y que las relaciones entre tablas se mantengan.</w:t>
+      </w:r>
+    </w:p>
+    <w:p>
+      <w:pPr>
+        <w:pStyle w:val="Normal"/>
+      </w:pPr>
+      <w:r>
+        <w:rPr>
+          <w:rFonts w:ascii="Arial" w:hAnsi="Arial" w:eastAsia="Arial" w:cs="Arial"/>
+          <w:sz w:val="24"/>
+          <w:szCs w:val="24"/>
+        </w:rPr>
+        <w:t>Integridad Referencial: Verificar que las referencias entre tablas sean correctas y consistentes.</w:t>
+      </w:r>
+    </w:p>
+    <w:p>
+      <w:pPr>
+        <w:pStyle w:val="Normal"/>
+      </w:pPr>
+      <w:r>
+        <w:rPr>
+          <w:rFonts w:ascii="Arial" w:hAnsi="Arial" w:eastAsia="Arial" w:cs="Arial"/>
+          <w:sz w:val="24"/>
+          <w:szCs w:val="24"/>
+        </w:rPr>
+        <w:t>Checksums y Hashes: Generar checksums o hashes de los datos en las tablas para asegurar que no hayan sido alterados durante la migración.</w:t>
+      </w:r>
+    </w:p>
+    <w:p>
+      <w:pPr>
+        <w:pStyle w:val="Normal"/>
+      </w:pPr>
+      <w:r>
+        <w:rPr>
+          <w:rFonts w:ascii="Arial" w:hAnsi="Arial" w:eastAsia="Arial" w:cs="Arial"/>
+          <w:sz w:val="24"/>
+          <w:szCs w:val="24"/>
+        </w:rPr>
+        <w:t>Muestreo y Validación Manual:</w:t>
       </w:r>
     </w:p>
     <w:p>
@@ -2948,46 +3024,33 @@
           <w:sz w:val="24"/>
           <w:szCs w:val="24"/>
         </w:rPr>
-        <w:t>Validación de Llaves Primarias y Extranjeras: Asegurar que las llaves primarias y extranjeras estén correctas y que las relaciones entre tablas se mantengan.</w:t>
-      </w:r>
-    </w:p>
-    <w:p>
-      <w:pPr>
-        <w:pStyle w:val="Normal"/>
-      </w:pPr>
-      <w:r>
-        <w:rPr>
-          <w:rFonts w:ascii="Arial" w:hAnsi="Arial" w:eastAsia="Arial" w:cs="Arial"/>
-          <w:sz w:val="24"/>
-          <w:szCs w:val="24"/>
-        </w:rPr>
-        <w:t>Integridad Referencial: Verificar que las referencias entre tablas sean correctas y consistentes.</w:t>
-      </w:r>
-    </w:p>
-    <w:p>
-      <w:pPr>
-        <w:pStyle w:val="Normal"/>
-      </w:pPr>
-      <w:r>
-        <w:rPr>
-          <w:rFonts w:ascii="Arial" w:hAnsi="Arial" w:eastAsia="Arial" w:cs="Arial"/>
-          <w:sz w:val="24"/>
-          <w:szCs w:val="24"/>
-        </w:rPr>
-        <w:t>Checksums y Hashes: Generar checksums o hashes de los datos en las tablas para asegurar que no hayan sido alterados durante la migración.</w:t>
-      </w:r>
-    </w:p>
-    <w:p>
-      <w:pPr>
-        <w:pStyle w:val="Normal"/>
-      </w:pPr>
-      <w:r>
-        <w:rPr>
-          <w:rFonts w:ascii="Arial" w:hAnsi="Arial" w:eastAsia="Arial" w:cs="Arial"/>
-          <w:sz w:val="24"/>
-          <w:szCs w:val="24"/>
-        </w:rPr>
-        <w:t>Muestreo y Validación Manual:</w:t>
+        <w:t>Seleccionar un subconjunto de registros para revisión manual.</w:t>
+      </w:r>
+    </w:p>
+    <w:p>
+      <w:pPr>
+        <w:pStyle w:val="Normal"/>
+      </w:pPr>
+      <w:r>
+        <w:rPr>
+          <w:rFonts w:ascii="Arial" w:hAnsi="Arial" w:eastAsia="Arial" w:cs="Arial"/>
+          <w:sz w:val="24"/>
+          <w:szCs w:val="24"/>
+        </w:rPr>
+        <w:t>Comparar los datos seleccionados entre la base de datos de origen y destino para confirmar su exactitud.</w:t>
+      </w:r>
+    </w:p>
+    <w:p>
+      <w:pPr>
+        <w:pStyle w:val="Normal"/>
+      </w:pPr>
+      <w:r>
+        <w:rPr>
+          <w:rFonts w:ascii="Arial" w:hAnsi="Arial" w:eastAsia="Arial" w:cs="Arial"/>
+          <w:sz w:val="24"/>
+          <w:szCs w:val="24"/>
+        </w:rPr>
+        <w:t>Reportes de Validación:</w:t>
       </w:r>
     </w:p>
     <w:p>
@@ -3013,39 +3076,113 @@
           <w:sz w:val="24"/>
           <w:szCs w:val="24"/>
         </w:rPr>
-        <w:t>Seleccionar un subconjunto de registros para revisión manual.</w:t>
-      </w:r>
-    </w:p>
-    <w:p>
-      <w:pPr>
-        <w:pStyle w:val="Normal"/>
-      </w:pPr>
-      <w:r>
-        <w:rPr>
-          <w:rFonts w:ascii="Arial" w:hAnsi="Arial" w:eastAsia="Arial" w:cs="Arial"/>
-          <w:sz w:val="24"/>
-          <w:szCs w:val="24"/>
-        </w:rPr>
-        <w:t>Comparar los datos seleccionados entre la base de datos de origen y destino para confirmar su exactitud.</w:t>
-      </w:r>
-    </w:p>
-    <w:p>
-      <w:pPr>
-        <w:pStyle w:val="Normal"/>
-      </w:pPr>
-      <w:r>
-        <w:rPr>
-          <w:rFonts w:ascii="Arial" w:hAnsi="Arial" w:eastAsia="Arial" w:cs="Arial"/>
-          <w:sz w:val="24"/>
-          <w:szCs w:val="24"/>
-        </w:rPr>
-        <w:t>Reportes de Validación:</w:t>
-      </w:r>
-    </w:p>
-    <w:p>
-      <w:pPr>
-        <w:pStyle w:val="Normal"/>
-      </w:pPr>
+        <w:t>Generar reportes detallados que documenten los resultados de las validaciones.</w:t>
+      </w:r>
+    </w:p>
+    <w:p>
+      <w:pPr>
+        <w:pStyle w:val="Normal"/>
+      </w:pPr>
+      <w:r>
+        <w:rPr>
+          <w:rFonts w:ascii="Arial" w:hAnsi="Arial" w:eastAsia="Arial" w:cs="Arial"/>
+          <w:sz w:val="24"/>
+          <w:szCs w:val="24"/>
+        </w:rPr>
+        <w:t>Registrar cualquier discrepancia encontrada y las acciones correctivas tomadas para resolverlas.</w:t>
+      </w:r>
+    </w:p>
+    <w:p>
+      <w:pPr>
+        <w:pStyle w:val="Normal"/>
+        <w:rPr>
+          <w:rFonts w:ascii="Arial" w:hAnsi="Arial" w:eastAsia="Arial" w:cs="Arial"/>
+          <w:sz w:val="24"/>
+          <w:szCs w:val="24"/>
+        </w:rPr>
+      </w:pPr>
+    </w:p>
+    <w:p>
+      <w:pPr>
+        <w:pStyle w:val="Normal"/>
+        <w:rPr>
+          <w:rFonts w:ascii="Arial" w:hAnsi="Arial" w:eastAsia="Arial" w:cs="Arial"/>
+          <w:sz w:val="24"/>
+          <w:szCs w:val="24"/>
+        </w:rPr>
+      </w:pPr>
+    </w:p>
+    <w:p>
+      <w:pPr>
+        <w:pStyle w:val="Normal"/>
+        <w:rPr>
+          <w:rFonts w:ascii="Arial" w:hAnsi="Arial" w:eastAsia="Arial" w:cs="Arial"/>
+          <w:sz w:val="24"/>
+          <w:szCs w:val="24"/>
+        </w:rPr>
+      </w:pPr>
+    </w:p>
+    <w:p>
+      <w:pPr>
+        <w:pStyle w:val="Normal"/>
+        <w:rPr>
+          <w:rFonts w:ascii="Arial" w:hAnsi="Arial" w:eastAsia="Arial" w:cs="Arial"/>
+          <w:sz w:val="24"/>
+          <w:szCs w:val="24"/>
+        </w:rPr>
+      </w:pPr>
+      <w:r>
+        <w:rPr>
+          <w:rFonts w:ascii="Arial" w:hAnsi="Arial" w:eastAsia="Arial" w:cs="Arial"/>
+          <w:sz w:val="24"/>
+          <w:szCs w:val="24"/>
+        </w:rPr>
+        <w:t>4.5.1.4. Prueba y Cargue de Datos en el Sistema Destino</w:t>
+      </w:r>
+    </w:p>
+    <w:p>
+      <w:pPr>
+        <w:pStyle w:val="Normal"/>
+        <w:rPr>
+          <w:rFonts w:ascii="Arial" w:hAnsi="Arial" w:eastAsia="Arial" w:cs="Arial"/>
+          <w:sz w:val="24"/>
+          <w:szCs w:val="24"/>
+        </w:rPr>
+      </w:pPr>
+    </w:p>
+    <w:p>
+      <w:pPr>
+        <w:pStyle w:val="Normal"/>
+        <w:rPr>
+          <w:rFonts w:ascii="Arial" w:hAnsi="Arial" w:eastAsia="Arial" w:cs="Arial"/>
+          <w:sz w:val="24"/>
+          <w:szCs w:val="24"/>
+        </w:rPr>
+      </w:pPr>
+      <w:r>
+        <w:rPr>
+          <w:rFonts w:ascii="Arial" w:hAnsi="Arial" w:eastAsia="Arial" w:cs="Arial"/>
+          <w:sz w:val="24"/>
+          <w:szCs w:val="24"/>
+        </w:rPr>
+        <w:t>P</w:t>
+      </w:r>
+      <w:r>
+        <w:rPr>
+          <w:rFonts w:ascii="Arial" w:hAnsi="Arial" w:eastAsia="Arial" w:cs="Arial"/>
+          <w:sz w:val="24"/>
+          <w:szCs w:val="24"/>
+        </w:rPr>
+        <w:t xml:space="preserve">ara la prueba de migración vamos a migrar de MySQL a PostgreSQL utilizando la herramienta ESF </w:t>
+      </w:r>
+      <w:r>
+        <w:rPr>
+          <w:rFonts w:ascii="Arial" w:hAnsi="Arial" w:eastAsia="Arial" w:cs="Arial"/>
+          <w:sz w:val="24"/>
+          <w:szCs w:val="24"/>
+        </w:rPr>
+        <w:t>Database</w:t>
+      </w:r>
       <w:r>
         <w:rPr>
           <w:rFonts w:ascii="Arial" w:hAnsi="Arial" w:eastAsia="Arial" w:cs="Arial"/>
@@ -3054,69 +3191,53 @@
         </w:rPr>
         <w:t xml:space="preserve"> </w:t>
       </w:r>
-    </w:p>
-    <w:p>
-      <w:pPr>
-        <w:pStyle w:val="Normal"/>
-      </w:pPr>
-      <w:r>
-        <w:rPr>
-          <w:rFonts w:ascii="Arial" w:hAnsi="Arial" w:eastAsia="Arial" w:cs="Arial"/>
-          <w:sz w:val="24"/>
-          <w:szCs w:val="24"/>
-        </w:rPr>
-        <w:t>Generar reportes detallados que documenten los resultados de las validaciones.</w:t>
-      </w:r>
-    </w:p>
-    <w:p>
-      <w:pPr>
-        <w:pStyle w:val="Normal"/>
-      </w:pPr>
-      <w:r>
-        <w:rPr>
-          <w:rFonts w:ascii="Arial" w:hAnsi="Arial" w:eastAsia="Arial" w:cs="Arial"/>
-          <w:sz w:val="24"/>
-          <w:szCs w:val="24"/>
-        </w:rPr>
-        <w:t>Registrar cualquier discrepancia encontrada y las acciones correctivas tomadas para resolverlas.</w:t>
-      </w:r>
-    </w:p>
-    <w:p>
-      <w:pPr>
-        <w:pStyle w:val="Normal"/>
-        <w:rPr>
-          <w:rFonts w:ascii="Arial" w:hAnsi="Arial" w:eastAsia="Arial" w:cs="Arial"/>
-          <w:sz w:val="24"/>
-          <w:szCs w:val="24"/>
-        </w:rPr>
-      </w:pPr>
-    </w:p>
-    <w:p>
-      <w:pPr>
-        <w:pStyle w:val="Normal"/>
-        <w:rPr>
-          <w:rFonts w:ascii="Arial" w:hAnsi="Arial" w:eastAsia="Arial" w:cs="Arial"/>
-          <w:sz w:val="24"/>
-          <w:szCs w:val="24"/>
-        </w:rPr>
-      </w:pPr>
-    </w:p>
-    <w:p>
-      <w:pPr>
-        <w:pStyle w:val="Normal"/>
-        <w:rPr>
-          <w:rFonts w:ascii="Arial" w:hAnsi="Arial" w:eastAsia="Arial" w:cs="Arial"/>
-          <w:sz w:val="24"/>
-          <w:szCs w:val="24"/>
-        </w:rPr>
-      </w:pPr>
-      <w:r>
-        <w:rPr>
-          <w:rFonts w:ascii="Arial" w:hAnsi="Arial" w:eastAsia="Arial" w:cs="Arial"/>
-          <w:sz w:val="24"/>
-          <w:szCs w:val="24"/>
-        </w:rPr>
-        <w:t>4.5.1.4. Prueba y Cargue de Datos en el Sistema Destino</w:t>
+      <w:r>
+        <w:rPr>
+          <w:rFonts w:ascii="Arial" w:hAnsi="Arial" w:eastAsia="Arial" w:cs="Arial"/>
+          <w:sz w:val="24"/>
+          <w:szCs w:val="24"/>
+        </w:rPr>
+        <w:t>Migration</w:t>
+      </w:r>
+      <w:r>
+        <w:rPr>
+          <w:rFonts w:ascii="Arial" w:hAnsi="Arial" w:eastAsia="Arial" w:cs="Arial"/>
+          <w:sz w:val="24"/>
+          <w:szCs w:val="24"/>
+        </w:rPr>
+        <w:t xml:space="preserve"> </w:t>
+      </w:r>
+      <w:r>
+        <w:rPr>
+          <w:rFonts w:ascii="Arial" w:hAnsi="Arial" w:eastAsia="Arial" w:cs="Arial"/>
+          <w:sz w:val="24"/>
+          <w:szCs w:val="24"/>
+        </w:rPr>
+        <w:t>Toolkit</w:t>
+      </w:r>
+      <w:r>
+        <w:rPr>
+          <w:rFonts w:ascii="Arial" w:hAnsi="Arial" w:eastAsia="Arial" w:cs="Arial"/>
+          <w:sz w:val="24"/>
+          <w:szCs w:val="24"/>
+        </w:rPr>
+        <w:t xml:space="preserve">. El proceso para </w:t>
+      </w:r>
+      <w:r>
+        <w:rPr>
+          <w:rFonts w:ascii="Arial" w:hAnsi="Arial" w:eastAsia="Arial" w:cs="Arial"/>
+          <w:sz w:val="24"/>
+          <w:szCs w:val="24"/>
+        </w:rPr>
+        <w:t>realizar</w:t>
+      </w:r>
+      <w:r>
+        <w:rPr>
+          <w:rFonts w:ascii="Arial" w:hAnsi="Arial" w:eastAsia="Arial" w:cs="Arial"/>
+          <w:sz w:val="24"/>
+          <w:szCs w:val="24"/>
+        </w:rPr>
+        <w:t xml:space="preserve"> esto es el siguiente:</w:t>
       </w:r>
     </w:p>
     <w:p>
@@ -3224,7 +3345,7 @@
       </w:pPr>
       <w:r>
         <w:drawing>
-          <wp:inline wp14:editId="2E687A74" wp14:anchorId="3E879B7D">
+          <wp:inline wp14:editId="136BB1FA" wp14:anchorId="3E879B7D">
             <wp:extent cx="3028950" cy="1924050"/>
             <wp:effectExtent l="0" t="0" r="0" b="0"/>
             <wp:docPr id="1508878066" name="" title=""/>
@@ -3239,7 +3360,7 @@
                     <pic:cNvPicPr/>
                   </pic:nvPicPr>
                   <pic:blipFill>
-                    <a:blip r:embed="R3fb990b030bf4eb1">
+                    <a:blip r:embed="R05c6f755cadc4689">
                       <a:extLst>
                         <a:ext xmlns:a="http://schemas.openxmlformats.org/drawingml/2006/main" uri="{28A0092B-C50C-407E-A947-70E740481C1C}">
                           <a14:useLocalDpi val="0"/>
@@ -3383,8 +3504,8 @@
       </w:pPr>
       <w:r>
         <w:drawing>
-          <wp:inline wp14:editId="21FBA363" wp14:anchorId="5E24D2AA">
-            <wp:extent cx="3276600" cy="3705225"/>
+          <wp:inline wp14:editId="59C2F2E8" wp14:anchorId="5E24D2AA">
+            <wp:extent cx="3276600" cy="2867029"/>
             <wp:effectExtent l="0" t="0" r="0" b="0"/>
             <wp:docPr id="1383882177" name="" title=""/>
             <wp:cNvGraphicFramePr>
@@ -3398,13 +3519,14 @@
                     <pic:cNvPicPr/>
                   </pic:nvPicPr>
                   <pic:blipFill>
-                    <a:blip r:embed="R828f9985e28c493f">
+                    <a:blip r:embed="R27cec55eeea144fc">
                       <a:extLst>
                         <a:ext xmlns:a="http://schemas.openxmlformats.org/drawingml/2006/main" uri="{28A0092B-C50C-407E-A947-70E740481C1C}">
                           <a14:useLocalDpi val="0"/>
                         </a:ext>
                       </a:extLst>
                     </a:blip>
+                    <a:srcRect l="0" t="0" r="0" b="22622"/>
                     <a:stretch>
                       <a:fillRect/>
                     </a:stretch>
@@ -3412,7 +3534,7 @@
                   <pic:spPr>
                     <a:xfrm>
                       <a:off x="0" y="0"/>
-                      <a:ext cx="3276600" cy="3705225"/>
+                      <a:ext cx="3276600" cy="2867029"/>
                     </a:xfrm>
                     <a:prstGeom prst="rect">
                       <a:avLst/>
@@ -3466,7 +3588,7 @@
       </w:pPr>
       <w:r>
         <w:drawing>
-          <wp:inline wp14:editId="7C4E54F1" wp14:anchorId="4673C58E">
+          <wp:inline wp14:editId="6F45070F" wp14:anchorId="4673C58E">
             <wp:extent cx="3695700" cy="2857500"/>
             <wp:effectExtent l="0" t="0" r="0" b="0"/>
             <wp:docPr id="1269742290" name="" title=""/>
@@ -3481,7 +3603,7 @@
                     <pic:cNvPicPr/>
                   </pic:nvPicPr>
                   <pic:blipFill>
-                    <a:blip r:embed="R3a820f6bb6514e7f">
+                    <a:blip r:embed="Rbbc6c9c859244028">
                       <a:extLst>
                         <a:ext xmlns:a="http://schemas.openxmlformats.org/drawingml/2006/main" uri="{28A0092B-C50C-407E-A947-70E740481C1C}">
                           <a14:useLocalDpi val="0"/>
@@ -3581,6 +3703,23 @@
         </w:rPr>
         <w:t>Base de datos creada</w:t>
       </w:r>
+      <w:r>
+        <w:rPr>
+          <w:rFonts w:ascii="Arial" w:hAnsi="Arial" w:eastAsia="Arial" w:cs="Arial"/>
+          <w:b w:val="0"/>
+          <w:bCs w:val="0"/>
+          <w:i w:val="0"/>
+          <w:iCs w:val="0"/>
+          <w:caps w:val="0"/>
+          <w:smallCaps w:val="0"/>
+          <w:noProof w:val="0"/>
+          <w:color w:val="000000" w:themeColor="text1" w:themeTint="FF" w:themeShade="FF"/>
+          <w:sz w:val="24"/>
+          <w:szCs w:val="24"/>
+          <w:lang w:val="es-CO"/>
+        </w:rPr>
+        <w:t xml:space="preserve"> en PostgreSQL</w:t>
+      </w:r>
     </w:p>
     <w:p>
       <w:pPr>
@@ -3603,7 +3742,7 @@
       </w:pPr>
       <w:r>
         <w:drawing>
-          <wp:inline wp14:editId="305A66D1" wp14:anchorId="76C9E4CD">
+          <wp:inline wp14:editId="2FE95169" wp14:anchorId="76C9E4CD">
             <wp:extent cx="2200275" cy="2609850"/>
             <wp:effectExtent l="0" t="0" r="0" b="0"/>
             <wp:docPr id="1146281424" name="" title=""/>
@@ -3618,7 +3757,7 @@
                     <pic:cNvPicPr/>
                   </pic:nvPicPr>
                   <pic:blipFill>
-                    <a:blip r:embed="R8beabcdebb1442e9">
+                    <a:blip r:embed="R5bdcaab4ce524b96">
                       <a:extLst>
                         <a:ext xmlns:a="http://schemas.openxmlformats.org/drawingml/2006/main" uri="{28A0092B-C50C-407E-A947-70E740481C1C}">
                           <a14:useLocalDpi val="0"/>
@@ -3760,7 +3899,7 @@
       </w:pPr>
       <w:r>
         <w:drawing>
-          <wp:inline wp14:editId="1BAF9AEA" wp14:anchorId="5C883FEF">
+          <wp:inline wp14:editId="5B28ACB6" wp14:anchorId="5C883FEF">
             <wp:extent cx="1943100" cy="3800475"/>
             <wp:effectExtent l="0" t="0" r="0" b="0"/>
             <wp:docPr id="197419563" name="" title=""/>
@@ -3775,7 +3914,7 @@
                     <pic:cNvPicPr/>
                   </pic:nvPicPr>
                   <pic:blipFill>
-                    <a:blip r:embed="R63aa77b454c3492b">
+                    <a:blip r:embed="R8135ee61b4ae43ca">
                       <a:extLst>
                         <a:ext xmlns:a="http://schemas.openxmlformats.org/drawingml/2006/main" uri="{28A0092B-C50C-407E-A947-70E740481C1C}">
                           <a14:useLocalDpi val="0"/>
@@ -3835,7 +3974,143 @@
           <w:szCs w:val="24"/>
           <w:lang w:val="es-CO"/>
         </w:rPr>
-        <w:t>Abrimos ESF Database Migration Toolkit</w:t>
+        <w:t xml:space="preserve">Abrimos ESF </w:t>
+      </w:r>
+      <w:r>
+        <w:rPr>
+          <w:rFonts w:ascii="Arial" w:hAnsi="Arial" w:eastAsia="Arial" w:cs="Arial"/>
+          <w:b w:val="0"/>
+          <w:bCs w:val="0"/>
+          <w:i w:val="0"/>
+          <w:iCs w:val="0"/>
+          <w:caps w:val="0"/>
+          <w:smallCaps w:val="0"/>
+          <w:noProof w:val="0"/>
+          <w:color w:val="000000" w:themeColor="text1" w:themeTint="FF" w:themeShade="FF"/>
+          <w:sz w:val="24"/>
+          <w:szCs w:val="24"/>
+          <w:lang w:val="es-CO"/>
+        </w:rPr>
+        <w:t>Database</w:t>
+      </w:r>
+      <w:r>
+        <w:rPr>
+          <w:rFonts w:ascii="Arial" w:hAnsi="Arial" w:eastAsia="Arial" w:cs="Arial"/>
+          <w:b w:val="0"/>
+          <w:bCs w:val="0"/>
+          <w:i w:val="0"/>
+          <w:iCs w:val="0"/>
+          <w:caps w:val="0"/>
+          <w:smallCaps w:val="0"/>
+          <w:noProof w:val="0"/>
+          <w:color w:val="000000" w:themeColor="text1" w:themeTint="FF" w:themeShade="FF"/>
+          <w:sz w:val="24"/>
+          <w:szCs w:val="24"/>
+          <w:lang w:val="es-CO"/>
+        </w:rPr>
+        <w:t xml:space="preserve"> </w:t>
+      </w:r>
+      <w:r>
+        <w:rPr>
+          <w:rFonts w:ascii="Arial" w:hAnsi="Arial" w:eastAsia="Arial" w:cs="Arial"/>
+          <w:b w:val="0"/>
+          <w:bCs w:val="0"/>
+          <w:i w:val="0"/>
+          <w:iCs w:val="0"/>
+          <w:caps w:val="0"/>
+          <w:smallCaps w:val="0"/>
+          <w:noProof w:val="0"/>
+          <w:color w:val="000000" w:themeColor="text1" w:themeTint="FF" w:themeShade="FF"/>
+          <w:sz w:val="24"/>
+          <w:szCs w:val="24"/>
+          <w:lang w:val="es-CO"/>
+        </w:rPr>
+        <w:t>Migration</w:t>
+      </w:r>
+      <w:r>
+        <w:rPr>
+          <w:rFonts w:ascii="Arial" w:hAnsi="Arial" w:eastAsia="Arial" w:cs="Arial"/>
+          <w:b w:val="0"/>
+          <w:bCs w:val="0"/>
+          <w:i w:val="0"/>
+          <w:iCs w:val="0"/>
+          <w:caps w:val="0"/>
+          <w:smallCaps w:val="0"/>
+          <w:noProof w:val="0"/>
+          <w:color w:val="000000" w:themeColor="text1" w:themeTint="FF" w:themeShade="FF"/>
+          <w:sz w:val="24"/>
+          <w:szCs w:val="24"/>
+          <w:lang w:val="es-CO"/>
+        </w:rPr>
+        <w:t xml:space="preserve"> </w:t>
+      </w:r>
+      <w:r>
+        <w:rPr>
+          <w:rFonts w:ascii="Arial" w:hAnsi="Arial" w:eastAsia="Arial" w:cs="Arial"/>
+          <w:b w:val="0"/>
+          <w:bCs w:val="0"/>
+          <w:i w:val="0"/>
+          <w:iCs w:val="0"/>
+          <w:caps w:val="0"/>
+          <w:smallCaps w:val="0"/>
+          <w:noProof w:val="0"/>
+          <w:color w:val="000000" w:themeColor="text1" w:themeTint="FF" w:themeShade="FF"/>
+          <w:sz w:val="24"/>
+          <w:szCs w:val="24"/>
+          <w:lang w:val="es-CO"/>
+        </w:rPr>
+        <w:t>Toolkit</w:t>
+      </w:r>
+      <w:r>
+        <w:rPr>
+          <w:rFonts w:ascii="Arial" w:hAnsi="Arial" w:eastAsia="Arial" w:cs="Arial"/>
+          <w:b w:val="0"/>
+          <w:bCs w:val="0"/>
+          <w:i w:val="0"/>
+          <w:iCs w:val="0"/>
+          <w:caps w:val="0"/>
+          <w:smallCaps w:val="0"/>
+          <w:noProof w:val="0"/>
+          <w:color w:val="000000" w:themeColor="text1" w:themeTint="FF" w:themeShade="FF"/>
+          <w:sz w:val="24"/>
+          <w:szCs w:val="24"/>
+          <w:lang w:val="es-CO"/>
+        </w:rPr>
+        <w:t xml:space="preserve"> para realizar la </w:t>
+      </w:r>
+      <w:r>
+        <w:rPr>
+          <w:rFonts w:ascii="Arial" w:hAnsi="Arial" w:eastAsia="Arial" w:cs="Arial"/>
+          <w:b w:val="0"/>
+          <w:bCs w:val="0"/>
+          <w:i w:val="0"/>
+          <w:iCs w:val="0"/>
+          <w:caps w:val="0"/>
+          <w:smallCaps w:val="0"/>
+          <w:noProof w:val="0"/>
+          <w:color w:val="000000" w:themeColor="text1" w:themeTint="FF" w:themeShade="FF"/>
+          <w:sz w:val="24"/>
+          <w:szCs w:val="24"/>
+          <w:lang w:val="es-CO"/>
+        </w:rPr>
+        <w:t>migración</w:t>
+      </w:r>
+      <w:r>
+        <w:rPr>
+          <w:rFonts w:ascii="Arial" w:hAnsi="Arial" w:eastAsia="Arial" w:cs="Arial"/>
+          <w:b w:val="0"/>
+          <w:bCs w:val="0"/>
+          <w:i w:val="0"/>
+          <w:iCs w:val="0"/>
+          <w:caps w:val="0"/>
+          <w:smallCaps w:val="0"/>
+          <w:noProof w:val="0"/>
+          <w:color w:val="000000" w:themeColor="text1" w:themeTint="FF" w:themeShade="FF"/>
+          <w:sz w:val="24"/>
+          <w:szCs w:val="24"/>
+          <w:lang w:val="es-CO"/>
+        </w:rPr>
+        <w:t xml:space="preserve"> de MySQL a PostgreSQL.</w:t>
       </w:r>
     </w:p>
     <w:p>
@@ -3859,7 +4134,7 @@
       </w:pPr>
       <w:r>
         <w:drawing>
-          <wp:inline wp14:editId="13D38C9E" wp14:anchorId="189C4EA6">
+          <wp:inline wp14:editId="65A544F2" wp14:anchorId="189C4EA6">
             <wp:extent cx="3467100" cy="2743200"/>
             <wp:effectExtent l="0" t="0" r="0" b="0"/>
             <wp:docPr id="795551255" name="" title=""/>
@@ -3874,7 +4149,7 @@
                     <pic:cNvPicPr/>
                   </pic:nvPicPr>
                   <pic:blipFill>
-                    <a:blip r:embed="Rd9bd9ddf71ac4408">
+                    <a:blip r:embed="Ra5a915437ea148e5">
                       <a:extLst>
                         <a:ext xmlns:a="http://schemas.openxmlformats.org/drawingml/2006/main" uri="{28A0092B-C50C-407E-A947-70E740481C1C}">
                           <a14:useLocalDpi val="0"/>
@@ -3904,73 +4179,19 @@
     <w:p>
       <w:pPr>
         <w:spacing w:after="160" w:line="259" w:lineRule="auto"/>
-        <w:rPr>
-          <w:rFonts w:ascii="Arial" w:hAnsi="Arial" w:eastAsia="Arial" w:cs="Arial"/>
-          <w:b w:val="0"/>
-          <w:bCs w:val="0"/>
-          <w:i w:val="0"/>
-          <w:iCs w:val="0"/>
-          <w:caps w:val="0"/>
-          <w:smallCaps w:val="0"/>
-          <w:noProof w:val="0"/>
-          <w:color w:val="000000" w:themeColor="text1" w:themeTint="FF" w:themeShade="FF"/>
-          <w:sz w:val="24"/>
-          <w:szCs w:val="24"/>
-          <w:lang w:val="es-CO"/>
-        </w:rPr>
-      </w:pPr>
-    </w:p>
-    <w:p>
-      <w:pPr>
-        <w:spacing w:after="160" w:line="259" w:lineRule="auto"/>
-        <w:rPr>
-          <w:rFonts w:ascii="Arial" w:hAnsi="Arial" w:eastAsia="Arial" w:cs="Arial"/>
-          <w:b w:val="0"/>
-          <w:bCs w:val="0"/>
-          <w:i w:val="0"/>
-          <w:iCs w:val="0"/>
-          <w:caps w:val="0"/>
-          <w:smallCaps w:val="0"/>
-          <w:noProof w:val="0"/>
-          <w:color w:val="000000" w:themeColor="text1" w:themeTint="FF" w:themeShade="FF"/>
-          <w:sz w:val="24"/>
-          <w:szCs w:val="24"/>
-          <w:lang w:val="es-ES"/>
-        </w:rPr>
-      </w:pPr>
-      <w:r>
-        <w:rPr>
-          <w:rFonts w:ascii="Arial" w:hAnsi="Arial" w:eastAsia="Arial" w:cs="Arial"/>
-          <w:b w:val="0"/>
-          <w:bCs w:val="0"/>
-          <w:i w:val="0"/>
-          <w:iCs w:val="0"/>
-          <w:caps w:val="0"/>
-          <w:smallCaps w:val="0"/>
-          <w:noProof w:val="0"/>
-          <w:color w:val="000000" w:themeColor="text1" w:themeTint="FF" w:themeShade="FF"/>
-          <w:sz w:val="24"/>
-          <w:szCs w:val="24"/>
-          <w:lang w:val="es-CO"/>
-        </w:rPr>
-        <w:t>Se inicia la migración desde MySQL</w:t>
-      </w:r>
-    </w:p>
-    <w:p>
-      <w:pPr>
-        <w:spacing w:after="160" w:line="259" w:lineRule="auto"/>
-        <w:rPr>
-          <w:rFonts w:ascii="Arial" w:hAnsi="Arial" w:eastAsia="Arial" w:cs="Arial"/>
-          <w:b w:val="0"/>
-          <w:bCs w:val="0"/>
-          <w:i w:val="0"/>
-          <w:iCs w:val="0"/>
-          <w:caps w:val="0"/>
-          <w:smallCaps w:val="0"/>
-          <w:noProof w:val="0"/>
-          <w:color w:val="000000" w:themeColor="text1" w:themeTint="FF" w:themeShade="FF"/>
-          <w:sz w:val="24"/>
-          <w:szCs w:val="24"/>
+        <w:jc w:val="center"/>
+        <w:rPr>
+          <w:rFonts w:ascii="Aptos" w:hAnsi="Aptos" w:eastAsia="Aptos" w:cs="Aptos"/>
+          <w:b w:val="0"/>
+          <w:bCs w:val="0"/>
+          <w:i w:val="0"/>
+          <w:iCs w:val="0"/>
+          <w:caps w:val="0"/>
+          <w:smallCaps w:val="0"/>
+          <w:noProof w:val="0"/>
+          <w:color w:val="000000" w:themeColor="text1" w:themeTint="FF" w:themeShade="FF"/>
+          <w:sz w:val="22"/>
+          <w:szCs w:val="22"/>
           <w:lang w:val="es-ES"/>
         </w:rPr>
       </w:pPr>
@@ -3994,9 +4215,124 @@
           <w:lang w:val="es-ES"/>
         </w:rPr>
       </w:pPr>
+    </w:p>
+    <w:p>
+      <w:pPr>
+        <w:spacing w:after="160" w:line="259" w:lineRule="auto"/>
+        <w:jc w:val="center"/>
+        <w:rPr>
+          <w:rFonts w:ascii="Aptos" w:hAnsi="Aptos" w:eastAsia="Aptos" w:cs="Aptos"/>
+          <w:b w:val="0"/>
+          <w:bCs w:val="0"/>
+          <w:i w:val="0"/>
+          <w:iCs w:val="0"/>
+          <w:caps w:val="0"/>
+          <w:smallCaps w:val="0"/>
+          <w:noProof w:val="0"/>
+          <w:color w:val="000000" w:themeColor="text1" w:themeTint="FF" w:themeShade="FF"/>
+          <w:sz w:val="22"/>
+          <w:szCs w:val="22"/>
+          <w:lang w:val="es-ES"/>
+        </w:rPr>
+      </w:pPr>
+    </w:p>
+    <w:p>
+      <w:pPr>
+        <w:spacing w:after="160" w:line="259" w:lineRule="auto"/>
+        <w:jc w:val="center"/>
+        <w:rPr>
+          <w:rFonts w:ascii="Aptos" w:hAnsi="Aptos" w:eastAsia="Aptos" w:cs="Aptos"/>
+          <w:b w:val="0"/>
+          <w:bCs w:val="0"/>
+          <w:i w:val="0"/>
+          <w:iCs w:val="0"/>
+          <w:caps w:val="0"/>
+          <w:smallCaps w:val="0"/>
+          <w:noProof w:val="0"/>
+          <w:color w:val="000000" w:themeColor="text1" w:themeTint="FF" w:themeShade="FF"/>
+          <w:sz w:val="22"/>
+          <w:szCs w:val="22"/>
+          <w:lang w:val="es-ES"/>
+        </w:rPr>
+      </w:pPr>
+    </w:p>
+    <w:p>
+      <w:pPr>
+        <w:spacing w:after="160" w:line="259" w:lineRule="auto"/>
+        <w:rPr>
+          <w:rFonts w:ascii="Arial" w:hAnsi="Arial" w:eastAsia="Arial" w:cs="Arial"/>
+          <w:b w:val="0"/>
+          <w:bCs w:val="0"/>
+          <w:i w:val="0"/>
+          <w:iCs w:val="0"/>
+          <w:caps w:val="0"/>
+          <w:smallCaps w:val="0"/>
+          <w:noProof w:val="0"/>
+          <w:color w:val="000000" w:themeColor="text1" w:themeTint="FF" w:themeShade="FF"/>
+          <w:sz w:val="24"/>
+          <w:szCs w:val="24"/>
+          <w:lang w:val="es-CO"/>
+        </w:rPr>
+      </w:pPr>
+      <w:r>
+        <w:rPr>
+          <w:rFonts w:ascii="Arial" w:hAnsi="Arial" w:eastAsia="Arial" w:cs="Arial"/>
+          <w:b w:val="0"/>
+          <w:bCs w:val="0"/>
+          <w:i w:val="0"/>
+          <w:iCs w:val="0"/>
+          <w:caps w:val="0"/>
+          <w:smallCaps w:val="0"/>
+          <w:noProof w:val="0"/>
+          <w:color w:val="000000" w:themeColor="text1" w:themeTint="FF" w:themeShade="FF"/>
+          <w:sz w:val="24"/>
+          <w:szCs w:val="24"/>
+          <w:lang w:val="es-CO"/>
+        </w:rPr>
+        <w:t>Se inicia la migración desde MySQL</w:t>
+      </w:r>
+    </w:p>
+    <w:p>
+      <w:pPr>
+        <w:spacing w:after="160" w:line="259" w:lineRule="auto"/>
+        <w:rPr>
+          <w:rFonts w:ascii="Arial" w:hAnsi="Arial" w:eastAsia="Arial" w:cs="Arial"/>
+          <w:b w:val="0"/>
+          <w:bCs w:val="0"/>
+          <w:i w:val="0"/>
+          <w:iCs w:val="0"/>
+          <w:caps w:val="0"/>
+          <w:smallCaps w:val="0"/>
+          <w:noProof w:val="0"/>
+          <w:color w:val="000000" w:themeColor="text1" w:themeTint="FF" w:themeShade="FF"/>
+          <w:sz w:val="24"/>
+          <w:szCs w:val="24"/>
+          <w:lang w:val="es-ES"/>
+        </w:rPr>
+      </w:pPr>
+    </w:p>
+    <w:p>
+      <w:pPr>
+        <w:spacing w:after="160" w:line="259" w:lineRule="auto"/>
+        <w:jc w:val="center"/>
+        <w:rPr>
+          <w:rFonts w:ascii="Aptos" w:hAnsi="Aptos" w:eastAsia="Aptos" w:cs="Aptos"/>
+          <w:b w:val="0"/>
+          <w:bCs w:val="0"/>
+          <w:i w:val="0"/>
+          <w:iCs w:val="0"/>
+          <w:caps w:val="0"/>
+          <w:smallCaps w:val="0"/>
+          <w:noProof w:val="0"/>
+          <w:color w:val="000000" w:themeColor="text1" w:themeTint="FF" w:themeShade="FF"/>
+          <w:sz w:val="22"/>
+          <w:szCs w:val="22"/>
+          <w:lang w:val="es-ES"/>
+        </w:rPr>
+      </w:pPr>
       <w:r>
         <w:drawing>
-          <wp:inline wp14:editId="40FB1823" wp14:anchorId="032399A2">
+          <wp:inline wp14:editId="53343BC8" wp14:anchorId="032399A2">
             <wp:extent cx="4371975" cy="3362325"/>
             <wp:effectExtent l="0" t="0" r="0" b="0"/>
             <wp:docPr id="84768122" name="" title=""/>
@@ -4011,7 +4347,7 @@
                     <pic:cNvPicPr/>
                   </pic:nvPicPr>
                   <pic:blipFill>
-                    <a:blip r:embed="Rd625ac8053d54f38">
+                    <a:blip r:embed="Rc83de7974d3b403a">
                       <a:extLst>
                         <a:ext xmlns:a="http://schemas.openxmlformats.org/drawingml/2006/main" uri="{28A0092B-C50C-407E-A947-70E740481C1C}">
                           <a14:useLocalDpi val="0"/>
@@ -4155,7 +4491,7 @@
       </w:pPr>
       <w:r>
         <w:drawing>
-          <wp:inline wp14:editId="030B16AA" wp14:anchorId="1DCC0850">
+          <wp:inline wp14:editId="7FFB9200" wp14:anchorId="1DCC0850">
             <wp:extent cx="3800475" cy="2962275"/>
             <wp:effectExtent l="0" t="0" r="0" b="0"/>
             <wp:docPr id="277233791" name="" title=""/>
@@ -4170,7 +4506,7 @@
                     <pic:cNvPicPr/>
                   </pic:nvPicPr>
                   <pic:blipFill>
-                    <a:blip r:embed="Ra97b4242e61c4373">
+                    <a:blip r:embed="Rbaa6d075b32a45ab">
                       <a:extLst>
                         <a:ext xmlns:a="http://schemas.openxmlformats.org/drawingml/2006/main" uri="{28A0092B-C50C-407E-A947-70E740481C1C}">
                           <a14:useLocalDpi val="0"/>
@@ -4273,6 +4609,57 @@
         </w:rPr>
         <w:t>Tablas migradas</w:t>
       </w:r>
+      <w:r>
+        <w:rPr>
+          <w:rFonts w:ascii="Arial" w:hAnsi="Arial" w:eastAsia="Arial" w:cs="Arial"/>
+          <w:b w:val="0"/>
+          <w:bCs w:val="0"/>
+          <w:i w:val="0"/>
+          <w:iCs w:val="0"/>
+          <w:caps w:val="0"/>
+          <w:smallCaps w:val="0"/>
+          <w:noProof w:val="0"/>
+          <w:color w:val="000000" w:themeColor="text1" w:themeTint="FF" w:themeShade="FF"/>
+          <w:sz w:val="24"/>
+          <w:szCs w:val="24"/>
+          <w:lang w:val="es-CO"/>
+        </w:rPr>
+        <w:t xml:space="preserve"> (18 </w:t>
+      </w:r>
+      <w:r>
+        <w:rPr>
+          <w:rFonts w:ascii="Arial" w:hAnsi="Arial" w:eastAsia="Arial" w:cs="Arial"/>
+          <w:b w:val="0"/>
+          <w:bCs w:val="0"/>
+          <w:i w:val="0"/>
+          <w:iCs w:val="0"/>
+          <w:caps w:val="0"/>
+          <w:smallCaps w:val="0"/>
+          <w:noProof w:val="0"/>
+          <w:color w:val="000000" w:themeColor="text1" w:themeTint="FF" w:themeShade="FF"/>
+          <w:sz w:val="24"/>
+          <w:szCs w:val="24"/>
+          <w:lang w:val="es-CO"/>
+        </w:rPr>
+        <w:t>ta</w:t>
+      </w:r>
+      <w:r>
+        <w:rPr>
+          <w:rFonts w:ascii="Arial" w:hAnsi="Arial" w:eastAsia="Arial" w:cs="Arial"/>
+          <w:b w:val="0"/>
+          <w:bCs w:val="0"/>
+          <w:i w:val="0"/>
+          <w:iCs w:val="0"/>
+          <w:caps w:val="0"/>
+          <w:smallCaps w:val="0"/>
+          <w:noProof w:val="0"/>
+          <w:color w:val="000000" w:themeColor="text1" w:themeTint="FF" w:themeShade="FF"/>
+          <w:sz w:val="24"/>
+          <w:szCs w:val="24"/>
+          <w:lang w:val="es-CO"/>
+        </w:rPr>
+        <w:t>blas)</w:t>
+      </w:r>
     </w:p>
     <w:p>
       <w:pPr>
@@ -4315,7 +4702,7 @@
       </w:pPr>
       <w:r>
         <w:drawing>
-          <wp:inline wp14:editId="1656ADD8" wp14:anchorId="4EBC3E6F">
+          <wp:inline wp14:editId="6A37CB83" wp14:anchorId="4EBC3E6F">
             <wp:extent cx="4000500" cy="3152775"/>
             <wp:effectExtent l="0" t="0" r="0" b="0"/>
             <wp:docPr id="721107905" name="" title=""/>
@@ -4330,7 +4717,7 @@
                     <pic:cNvPicPr/>
                   </pic:nvPicPr>
                   <pic:blipFill>
-                    <a:blip r:embed="R7c03c036b79243ef">
+                    <a:blip r:embed="Rfd8c6c75580942f4">
                       <a:extLst>
                         <a:ext xmlns:a="http://schemas.openxmlformats.org/drawingml/2006/main" uri="{28A0092B-C50C-407E-A947-70E740481C1C}">
                           <a14:useLocalDpi val="0"/>
@@ -4378,7 +4765,7 @@
       </w:pPr>
       <w:r>
         <w:drawing>
-          <wp:inline wp14:editId="5184B002" wp14:anchorId="67E0683E">
+          <wp:inline wp14:editId="7B317D0B" wp14:anchorId="67E0683E">
             <wp:extent cx="3962400" cy="3124200"/>
             <wp:effectExtent l="0" t="0" r="0" b="0"/>
             <wp:docPr id="608811421" name="" title=""/>
@@ -4393,7 +4780,7 @@
                     <pic:cNvPicPr/>
                   </pic:nvPicPr>
                   <pic:blipFill>
-                    <a:blip r:embed="R675bba7545cf49c6">
+                    <a:blip r:embed="R58428f7bbf2c4bfa">
                       <a:extLst>
                         <a:ext xmlns:a="http://schemas.openxmlformats.org/drawingml/2006/main" uri="{28A0092B-C50C-407E-A947-70E740481C1C}">
                           <a14:useLocalDpi val="0"/>
@@ -4578,7 +4965,7 @@
       </w:pPr>
       <w:r>
         <w:drawing>
-          <wp:inline wp14:editId="582DB61E" wp14:anchorId="60DC24AA">
+          <wp:inline wp14:editId="45F27E13" wp14:anchorId="60DC24AA">
             <wp:extent cx="3971925" cy="1381125"/>
             <wp:effectExtent l="0" t="0" r="0" b="0"/>
             <wp:docPr id="1667019263" name="" title=""/>
@@ -4593,7 +4980,7 @@
                     <pic:cNvPicPr/>
                   </pic:nvPicPr>
                   <pic:blipFill>
-                    <a:blip r:embed="R4cceeff71f2f4bf4">
+                    <a:blip r:embed="R9ca67075ed8943f1">
                       <a:extLst>
                         <a:ext xmlns:a="http://schemas.openxmlformats.org/drawingml/2006/main" uri="{28A0092B-C50C-407E-A947-70E740481C1C}">
                           <a14:useLocalDpi val="0"/>
@@ -4801,8 +5188,8 @@
       </w:pPr>
       <w:r>
         <w:drawing>
-          <wp:inline wp14:editId="3D4360C0" wp14:anchorId="1AF6DE79">
-            <wp:extent cx="4791076" cy="3790950"/>
+          <wp:inline wp14:editId="3E29FE24" wp14:anchorId="1AF6DE79">
+            <wp:extent cx="4369751" cy="3457575"/>
             <wp:effectExtent l="0" t="0" r="0" b="0"/>
             <wp:docPr id="1140603840" name="" title=""/>
             <wp:cNvGraphicFramePr>
@@ -4816,7 +5203,7 @@
                     <pic:cNvPicPr/>
                   </pic:nvPicPr>
                   <pic:blipFill>
-                    <a:blip r:embed="Ra296c492741a4c96">
+                    <a:blip r:embed="R7a5bcea0b7864fff">
                       <a:extLst>
                         <a:ext xmlns:a="http://schemas.openxmlformats.org/drawingml/2006/main" uri="{28A0092B-C50C-407E-A947-70E740481C1C}">
                           <a14:useLocalDpi val="0"/>
@@ -4830,7 +5217,7 @@
                   <pic:spPr>
                     <a:xfrm>
                       <a:off x="0" y="0"/>
-                      <a:ext cx="4791076" cy="3790950"/>
+                      <a:ext cx="4369751" cy="3457575"/>
                     </a:xfrm>
                     <a:prstGeom prst="rect">
                       <a:avLst/>
@@ -4899,6 +5286,23 @@
         </w:rPr>
         <w:t>Verificamos que la migración fue exitosa</w:t>
       </w:r>
+      <w:r>
+        <w:rPr>
+          <w:rFonts w:ascii="Arial" w:hAnsi="Arial" w:eastAsia="Arial" w:cs="Arial"/>
+          <w:b w:val="0"/>
+          <w:bCs w:val="0"/>
+          <w:i w:val="0"/>
+          <w:iCs w:val="0"/>
+          <w:caps w:val="0"/>
+          <w:smallCaps w:val="0"/>
+          <w:noProof w:val="0"/>
+          <w:color w:val="000000" w:themeColor="text1" w:themeTint="FF" w:themeShade="FF"/>
+          <w:sz w:val="24"/>
+          <w:szCs w:val="24"/>
+          <w:lang w:val="es-CO"/>
+        </w:rPr>
+        <w:t xml:space="preserve"> de la estructura de las tablas.</w:t>
+      </w:r>
     </w:p>
     <w:p>
       <w:pPr>
@@ -4941,7 +5345,7 @@
       </w:pPr>
       <w:r>
         <w:drawing>
-          <wp:inline wp14:editId="003B0879" wp14:anchorId="419C1C7C">
+          <wp:inline wp14:editId="226C4040" wp14:anchorId="419C1C7C">
             <wp:extent cx="3514725" cy="2438400"/>
             <wp:effectExtent l="0" t="0" r="0" b="0"/>
             <wp:docPr id="1481992288" name="" title=""/>
@@ -4956,7 +5360,7 @@
                     <pic:cNvPicPr/>
                   </pic:nvPicPr>
                   <pic:blipFill>
-                    <a:blip r:embed="Re3858cced6724fe5">
+                    <a:blip r:embed="R40fe065e70274a22">
                       <a:extLst>
                         <a:ext xmlns:a="http://schemas.openxmlformats.org/drawingml/2006/main" uri="{28A0092B-C50C-407E-A947-70E740481C1C}">
                           <a14:useLocalDpi val="0"/>
@@ -5068,7 +5472,7 @@
       </w:pPr>
       <w:r>
         <w:drawing>
-          <wp:inline wp14:editId="755F47AC" wp14:anchorId="5CD5B2D5">
+          <wp:inline wp14:editId="4C7D539C" wp14:anchorId="5CD5B2D5">
             <wp:extent cx="2457450" cy="3543300"/>
             <wp:effectExtent l="0" t="0" r="0" b="0"/>
             <wp:docPr id="901323212" name="" title=""/>
@@ -5083,7 +5487,7 @@
                     <pic:cNvPicPr/>
                   </pic:nvPicPr>
                   <pic:blipFill>
-                    <a:blip r:embed="Rd97e6b0787cc4a3c">
+                    <a:blip r:embed="R583e35b7854a4886">
                       <a:extLst>
                         <a:ext xmlns:a="http://schemas.openxmlformats.org/drawingml/2006/main" uri="{28A0092B-C50C-407E-A947-70E740481C1C}">
                           <a14:useLocalDpi val="0"/>
@@ -5192,7 +5596,7 @@
       </w:pPr>
       <w:r>
         <w:drawing>
-          <wp:inline wp14:editId="061AE28D" wp14:anchorId="425A5D52">
+          <wp:inline wp14:editId="6E04D101" wp14:anchorId="425A5D52">
             <wp:extent cx="2200275" cy="3609975"/>
             <wp:effectExtent l="0" t="0" r="0" b="0"/>
             <wp:docPr id="515810411" name="" title=""/>
@@ -5207,7 +5611,7 @@
                     <pic:cNvPicPr/>
                   </pic:nvPicPr>
                   <pic:blipFill>
-                    <a:blip r:embed="R6dac1ff9a50f4bea">
+                    <a:blip r:embed="R9f215b38b2f04b9f">
                       <a:extLst>
                         <a:ext xmlns:a="http://schemas.openxmlformats.org/drawingml/2006/main" uri="{28A0092B-C50C-407E-A947-70E740481C1C}">
                           <a14:useLocalDpi val="0"/>
@@ -5352,7 +5756,7 @@
       </w:pPr>
       <w:r>
         <w:drawing>
-          <wp:inline wp14:editId="4797FB90" wp14:anchorId="2329F6A0">
+          <wp:inline wp14:editId="038DBA08" wp14:anchorId="2329F6A0">
             <wp:extent cx="3133725" cy="1809750"/>
             <wp:effectExtent l="0" t="0" r="0" b="0"/>
             <wp:docPr id="1893676092" name="" title=""/>
@@ -5367,7 +5771,7 @@
                     <pic:cNvPicPr/>
                   </pic:nvPicPr>
                   <pic:blipFill>
-                    <a:blip r:embed="R284543f2e4984d77">
+                    <a:blip r:embed="Rd5d5cf458c264cee">
                       <a:extLst>
                         <a:ext xmlns:a="http://schemas.openxmlformats.org/drawingml/2006/main" uri="{28A0092B-C50C-407E-A947-70E740481C1C}">
                           <a14:useLocalDpi val="0"/>
@@ -5512,7 +5916,7 @@
       </w:pPr>
       <w:r>
         <w:drawing>
-          <wp:inline wp14:editId="3BC518D1" wp14:anchorId="39409888">
+          <wp:inline wp14:editId="029F526C" wp14:anchorId="39409888">
             <wp:extent cx="5276852" cy="1524000"/>
             <wp:effectExtent l="0" t="0" r="0" b="0"/>
             <wp:docPr id="11935462" name="" title=""/>
@@ -5527,7 +5931,7 @@
                     <pic:cNvPicPr/>
                   </pic:nvPicPr>
                   <pic:blipFill>
-                    <a:blip r:embed="Rf1ceda1d32974a1f">
+                    <a:blip r:embed="R8881d0adb530425f">
                       <a:extLst>
                         <a:ext xmlns:a="http://schemas.openxmlformats.org/drawingml/2006/main" uri="{28A0092B-C50C-407E-A947-70E740481C1C}">
                           <a14:useLocalDpi val="0"/>
@@ -5792,7 +6196,7 @@
       </w:pPr>
       <w:r>
         <w:drawing>
-          <wp:inline wp14:editId="53E9FFB6" wp14:anchorId="001BE578">
+          <wp:inline wp14:editId="1E54DDA3" wp14:anchorId="001BE578">
             <wp:extent cx="2638425" cy="1362075"/>
             <wp:effectExtent l="0" t="0" r="0" b="0"/>
             <wp:docPr id="79135738" name="" title=""/>
@@ -5807,7 +6211,7 @@
                     <pic:cNvPicPr/>
                   </pic:nvPicPr>
                   <pic:blipFill>
-                    <a:blip r:embed="R2db4d50abd614e3a">
+                    <a:blip r:embed="R554113cbfd1e47dd">
                       <a:extLst>
                         <a:ext xmlns:a="http://schemas.openxmlformats.org/drawingml/2006/main" uri="{28A0092B-C50C-407E-A947-70E740481C1C}">
                           <a14:useLocalDpi val="0"/>
@@ -5875,7 +6279,7 @@
       </w:pPr>
       <w:r>
         <w:drawing>
-          <wp:inline wp14:editId="25D2CB75" wp14:anchorId="55E458F8">
+          <wp:inline wp14:editId="3D9A8A13" wp14:anchorId="55E458F8">
             <wp:extent cx="5610224" cy="1362075"/>
             <wp:effectExtent l="0" t="0" r="0" b="0"/>
             <wp:docPr id="163290843" name="" title=""/>
@@ -5890,7 +6294,7 @@
                     <pic:cNvPicPr/>
                   </pic:nvPicPr>
                   <pic:blipFill>
-                    <a:blip r:embed="Rfc7b1fae350643a3">
+                    <a:blip r:embed="R33101949dd9f4b2e">
                       <a:extLst>
                         <a:ext xmlns:a="http://schemas.openxmlformats.org/drawingml/2006/main" uri="{28A0092B-C50C-407E-A947-70E740481C1C}">
                           <a14:useLocalDpi val="0"/>
@@ -6522,7 +6926,7 @@
         </w:rPr>
         <w:t xml:space="preserve">   </w:t>
       </w:r>
-      <w:hyperlink r:id="R2622aa1ac8fc4213">
+      <w:hyperlink r:id="R1b322d5d742344f7">
         <w:r>
           <w:rPr>
             <w:rStyle w:val="Hipervnculo"/>
@@ -6584,7 +6988,7 @@
       <w:pPr>
         <w:pStyle w:val="Normal"/>
       </w:pPr>
-      <w:hyperlink r:id="Re6be18e4b580478b">
+      <w:hyperlink r:id="R7b2962035b3243e4">
         <w:r>
           <w:rPr>
             <w:rStyle w:val="Hipervnculo"/>
@@ -6737,7 +7141,7 @@
       <w:pPr>
         <w:pStyle w:val="Normal"/>
       </w:pPr>
-      <w:hyperlink r:id="R471827c2cac14a84">
+      <w:hyperlink r:id="Rfb27869b32754b78">
         <w:r>
           <w:rPr>
             <w:rStyle w:val="Hipervnculo"/>

</xml_diff>